<commit_message>
refactor week 4 task statements
</commit_message>
<xml_diff>
--- a/week-4/week4-tasks.docx
+++ b/week-4/week4-tasks.docx
@@ -135,16 +135,7 @@
           <w:bCs/>
           <w:lang w:val="bg-BG"/>
         </w:rPr>
-        <w:t xml:space="preserve">Задача </w:t>
-      </w:r>
-      <w:r>
-        <w:rPr>
-          <w:rFonts w:eastAsiaTheme="minorEastAsia"/>
-          <w:b/>
-          <w:bCs/>
-          <w:lang w:val="bg-BG"/>
-        </w:rPr>
-        <w:t>2</w:t>
+        <w:t>Задача 2</w:t>
       </w:r>
       <w:r>
         <w:rPr>
@@ -168,7 +159,7 @@
             <w:rFonts w:ascii="Cambria Math" w:eastAsiaTheme="minorEastAsia" w:hAnsi="Cambria Math"/>
             <w:lang w:val="bg-BG"/>
           </w:rPr>
-          <m:t>N</m:t>
+          <m:t>k</m:t>
         </m:r>
       </m:oMath>
       <w:r>
@@ -182,40 +173,24 @@
           <w:rFonts w:eastAsiaTheme="minorEastAsia"/>
           <w:lang w:val="bg-BG"/>
         </w:rPr>
-        <w:t>тия</w:t>
-      </w:r>
-      <w:r>
-        <w:rPr>
-          <w:rFonts w:eastAsiaTheme="minorEastAsia"/>
-          <w:lang w:val="bg-BG"/>
-        </w:rPr>
-        <w:t xml:space="preserve"> бит на 0 на цяло неотрицателно число.</w:t>
-      </w:r>
-    </w:p>
-    <w:p>
-      <w:pPr>
-        <w:rPr>
-          <w:rFonts w:eastAsiaTheme="minorEastAsia"/>
-          <w:lang w:val="bg-BG"/>
-        </w:rPr>
-      </w:pPr>
-      <w:r>
-        <w:rPr>
-          <w:rFonts w:eastAsiaTheme="minorEastAsia"/>
-          <w:b/>
-          <w:bCs/>
-          <w:lang w:val="bg-BG"/>
-        </w:rPr>
-        <w:t xml:space="preserve">Задача </w:t>
-      </w:r>
-      <w:r>
-        <w:rPr>
-          <w:rFonts w:eastAsiaTheme="minorEastAsia"/>
-          <w:b/>
-          <w:bCs/>
-          <w:lang w:val="bg-BG"/>
-        </w:rPr>
-        <w:t>3</w:t>
+        <w:t>тия бит на 0 на цяло неотрицателно число.</w:t>
+      </w:r>
+    </w:p>
+    <w:p>
+      <w:pPr>
+        <w:rPr>
+          <w:rFonts w:eastAsiaTheme="minorEastAsia"/>
+          <w:lang w:val="bg-BG"/>
+        </w:rPr>
+      </w:pPr>
+      <w:r>
+        <w:rPr>
+          <w:rFonts w:eastAsiaTheme="minorEastAsia"/>
+          <w:b/>
+          <w:bCs/>
+          <w:lang w:val="bg-BG"/>
+        </w:rPr>
+        <w:t>Задача 3</w:t>
       </w:r>
       <w:r>
         <w:rPr>
@@ -239,7 +214,7 @@
             <w:rFonts w:ascii="Cambria Math" w:eastAsiaTheme="minorEastAsia" w:hAnsi="Cambria Math"/>
             <w:lang w:val="bg-BG"/>
           </w:rPr>
-          <m:t>N</m:t>
+          <m:t>k</m:t>
         </m:r>
       </m:oMath>
       <w:r>
@@ -253,54 +228,24 @@
           <w:rFonts w:eastAsiaTheme="minorEastAsia"/>
           <w:lang w:val="bg-BG"/>
         </w:rPr>
-        <w:t>тия</w:t>
-      </w:r>
-      <w:r>
-        <w:rPr>
-          <w:rFonts w:eastAsiaTheme="minorEastAsia"/>
-          <w:lang w:val="bg-BG"/>
-        </w:rPr>
-        <w:t xml:space="preserve"> бит на 1 </w:t>
-      </w:r>
-      <w:r>
-        <w:rPr>
-          <w:rFonts w:eastAsiaTheme="minorEastAsia"/>
-          <w:lang w:val="bg-BG"/>
-        </w:rPr>
-        <w:t>на цяло неотрицателно число</w:t>
-      </w:r>
-      <w:r>
-        <w:rPr>
-          <w:rFonts w:eastAsiaTheme="minorEastAsia"/>
-          <w:lang w:val="bg-BG"/>
-        </w:rPr>
-        <w:t>.</w:t>
-      </w:r>
-    </w:p>
-    <w:p>
-      <w:pPr>
-        <w:rPr>
-          <w:rFonts w:eastAsiaTheme="minorEastAsia"/>
-          <w:lang w:val="bg-BG"/>
-        </w:rPr>
-      </w:pPr>
-      <w:r>
-        <w:rPr>
-          <w:rFonts w:eastAsiaTheme="minorEastAsia"/>
-          <w:b/>
-          <w:bCs/>
-          <w:lang w:val="bg-BG"/>
-        </w:rPr>
-        <w:t xml:space="preserve">Задача </w:t>
-      </w:r>
-      <w:r>
-        <w:rPr>
-          <w:rFonts w:eastAsiaTheme="minorEastAsia"/>
-          <w:b/>
-          <w:bCs/>
-          <w:lang w:val="bg-BG"/>
-        </w:rPr>
-        <w:t>4</w:t>
+        <w:t>тия бит на 1 на цяло неотрицателно число.</w:t>
+      </w:r>
+    </w:p>
+    <w:p>
+      <w:pPr>
+        <w:rPr>
+          <w:rFonts w:eastAsiaTheme="minorEastAsia"/>
+          <w:lang w:val="bg-BG"/>
+        </w:rPr>
+      </w:pPr>
+      <w:r>
+        <w:rPr>
+          <w:rFonts w:eastAsiaTheme="minorEastAsia"/>
+          <w:b/>
+          <w:bCs/>
+          <w:lang w:val="bg-BG"/>
+        </w:rPr>
+        <w:t>Задача 4</w:t>
       </w:r>
       <w:r>
         <w:rPr>
@@ -324,7 +269,7 @@
             <w:rFonts w:ascii="Cambria Math" w:eastAsiaTheme="minorEastAsia" w:hAnsi="Cambria Math"/>
             <w:lang w:val="bg-BG"/>
           </w:rPr>
-          <m:t>N</m:t>
+          <m:t>k</m:t>
         </m:r>
       </m:oMath>
       <w:r>
@@ -338,54 +283,24 @@
           <w:rFonts w:eastAsiaTheme="minorEastAsia"/>
           <w:lang w:val="bg-BG"/>
         </w:rPr>
-        <w:t>тия</w:t>
-      </w:r>
-      <w:r>
-        <w:rPr>
-          <w:rFonts w:eastAsiaTheme="minorEastAsia"/>
-          <w:lang w:val="bg-BG"/>
-        </w:rPr>
-        <w:t xml:space="preserve"> бит </w:t>
-      </w:r>
-      <w:r>
-        <w:rPr>
-          <w:rFonts w:eastAsiaTheme="minorEastAsia"/>
-          <w:lang w:val="bg-BG"/>
-        </w:rPr>
-        <w:t>на цяло неотрицателно число</w:t>
-      </w:r>
-      <w:r>
-        <w:rPr>
-          <w:rFonts w:eastAsiaTheme="minorEastAsia"/>
-          <w:lang w:val="bg-BG"/>
-        </w:rPr>
-        <w:t>.</w:t>
-      </w:r>
-    </w:p>
-    <w:p>
-      <w:pPr>
-        <w:rPr>
-          <w:rFonts w:eastAsiaTheme="minorEastAsia"/>
-          <w:lang w:val="bg-BG"/>
-        </w:rPr>
-      </w:pPr>
-      <w:r>
-        <w:rPr>
-          <w:rFonts w:eastAsiaTheme="minorEastAsia"/>
-          <w:b/>
-          <w:bCs/>
-          <w:lang w:val="bg-BG"/>
-        </w:rPr>
-        <w:t xml:space="preserve">Задача </w:t>
-      </w:r>
-      <w:r>
-        <w:rPr>
-          <w:rFonts w:eastAsiaTheme="minorEastAsia"/>
-          <w:b/>
-          <w:bCs/>
-          <w:lang w:val="bg-BG"/>
-        </w:rPr>
-        <w:t>5</w:t>
+        <w:t>тия бит на цяло неотрицателно число.</w:t>
+      </w:r>
+    </w:p>
+    <w:p>
+      <w:pPr>
+        <w:rPr>
+          <w:rFonts w:eastAsiaTheme="minorEastAsia"/>
+          <w:lang w:val="bg-BG"/>
+        </w:rPr>
+      </w:pPr>
+      <w:r>
+        <w:rPr>
+          <w:rFonts w:eastAsiaTheme="minorEastAsia"/>
+          <w:b/>
+          <w:bCs/>
+          <w:lang w:val="bg-BG"/>
+        </w:rPr>
+        <w:t>Задача 5</w:t>
       </w:r>
       <w:r>
         <w:rPr>
@@ -401,21 +316,7 @@
           <w:rFonts w:eastAsiaTheme="minorEastAsia"/>
           <w:lang w:val="bg-BG"/>
         </w:rPr>
-        <w:t xml:space="preserve">Обърнете младшите 5 бита </w:t>
-      </w:r>
-      <w:r>
-        <w:rPr>
-          <w:rFonts w:eastAsiaTheme="minorEastAsia"/>
-          <w:lang w:val="bg-BG"/>
-        </w:rPr>
-        <w:t>на цяло неотрицателно число</w:t>
-      </w:r>
-      <w:r>
-        <w:rPr>
-          <w:rFonts w:eastAsiaTheme="minorEastAsia"/>
-          <w:lang w:val="bg-BG"/>
-        </w:rPr>
-        <w:t>.</w:t>
+        <w:t>Обърнете младшите 5 бита на цяло неотрицателно число.</w:t>
       </w:r>
     </w:p>
     <w:p>

</xml_diff>